<commit_message>
rotation and movement working
</commit_message>
<xml_diff>
--- a/Project Notes.docx
+++ b/Project Notes.docx
@@ -1,6 +1,6 @@
 
 <file path=word/document.xml><?xml version="1.0" encoding="utf-8"?>
-<w:document xmlns:wpc="http://schemas.microsoft.com/office/word/2010/wordprocessingCanvas" xmlns:cx="http://schemas.microsoft.com/office/drawing/2014/chartex" xmlns:cx1="http://schemas.microsoft.com/office/drawing/2015/9/8/chartex" xmlns:cx2="http://schemas.microsoft.com/office/drawing/2015/10/21/chartex" xmlns:cx3="http://schemas.microsoft.com/office/drawing/2016/5/9/chartex" xmlns:cx4="http://schemas.microsoft.com/office/drawing/2016/5/10/chartex" xmlns:cx5="http://schemas.microsoft.com/office/drawing/2016/5/11/chartex" xmlns:cx6="http://schemas.microsoft.com/office/drawing/2016/5/12/chartex" xmlns:cx7="http://schemas.microsoft.com/office/drawing/2016/5/13/chartex" xmlns:cx8="http://schemas.microsoft.com/office/drawing/2016/5/14/chartex" xmlns:mc="http://schemas.openxmlformats.org/markup-compatibility/2006" xmlns:aink="http://schemas.microsoft.com/office/drawing/2016/ink" xmlns:am3d="http://schemas.microsoft.com/office/drawing/2017/model3d" xmlns:o="urn:schemas-microsoft-com:office:office" xmlns:oel="http://schemas.microsoft.com/office/2019/extlst" xmlns:r="http://schemas.openxmlformats.org/officeDocument/2006/relationships" xmlns:m="http://schemas.openxmlformats.org/officeDocument/2006/math" xmlns:v="urn:schemas-microsoft-com:vml" xmlns:wp14="http://schemas.microsoft.com/office/word/2010/wordprocessingDrawing" xmlns:wp="http://schemas.openxmlformats.org/drawingml/2006/wordprocessingDrawing" xmlns:w10="urn:schemas-microsoft-com:office:word" xmlns:w="http://schemas.openxmlformats.org/wordprocessingml/2006/main" xmlns:w14="http://schemas.microsoft.com/office/word/2010/wordml" xmlns:w15="http://schemas.microsoft.com/office/word/2012/wordml" xmlns:w16cex="http://schemas.microsoft.com/office/word/2018/wordml/cex" xmlns:w16cid="http://schemas.microsoft.com/office/word/2016/wordml/cid" xmlns:w16="http://schemas.microsoft.com/office/word/2018/wordml" xmlns:w16sdtdh="http://schemas.microsoft.com/office/word/2020/wordml/sdtdatahash" xmlns:w16se="http://schemas.microsoft.com/office/word/2015/wordml/symex" xmlns:wpg="http://schemas.microsoft.com/office/word/2010/wordprocessingGroup" xmlns:wpi="http://schemas.microsoft.com/office/word/2010/wordprocessingInk" xmlns:wne="http://schemas.microsoft.com/office/word/2006/wordml" xmlns:wps="http://schemas.microsoft.com/office/word/2010/wordprocessingShape" mc:Ignorable="w14 w15 w16se w16cid w16 w16cex w16sdtdh wp14">
+<w:document xmlns:wpc="http://schemas.microsoft.com/office/word/2010/wordprocessingCanvas" xmlns:cx="http://schemas.microsoft.com/office/drawing/2014/chartex" xmlns:cx1="http://schemas.microsoft.com/office/drawing/2015/9/8/chartex" xmlns:cx2="http://schemas.microsoft.com/office/drawing/2015/10/21/chartex" xmlns:cx3="http://schemas.microsoft.com/office/drawing/2016/5/9/chartex" xmlns:cx4="http://schemas.microsoft.com/office/drawing/2016/5/10/chartex" xmlns:cx5="http://schemas.microsoft.com/office/drawing/2016/5/11/chartex" xmlns:cx6="http://schemas.microsoft.com/office/drawing/2016/5/12/chartex" xmlns:cx7="http://schemas.microsoft.com/office/drawing/2016/5/13/chartex" xmlns:cx8="http://schemas.microsoft.com/office/drawing/2016/5/14/chartex" xmlns:mc="http://schemas.openxmlformats.org/markup-compatibility/2006" xmlns:aink="http://schemas.microsoft.com/office/drawing/2016/ink" xmlns:am3d="http://schemas.microsoft.com/office/drawing/2017/model3d" xmlns:o="urn:schemas-microsoft-com:office:office" xmlns:oel="http://schemas.microsoft.com/office/2019/extlst" xmlns:r="http://schemas.openxmlformats.org/officeDocument/2006/relationships" xmlns:m="http://schemas.openxmlformats.org/officeDocument/2006/math" xmlns:v="urn:schemas-microsoft-com:vml" xmlns:wp14="http://schemas.microsoft.com/office/word/2010/wordprocessingDrawing" xmlns:wp="http://schemas.openxmlformats.org/drawingml/2006/wordprocessingDrawing" xmlns:w10="urn:schemas-microsoft-com:office:word" xmlns:w="http://schemas.openxmlformats.org/wordprocessingml/2006/main" xmlns:w14="http://schemas.microsoft.com/office/word/2010/wordml" xmlns:w15="http://schemas.microsoft.com/office/word/2012/wordml" xmlns:w16cex="http://schemas.microsoft.com/office/word/2018/wordml/cex" xmlns:w16cid="http://schemas.microsoft.com/office/word/2016/wordml/cid" xmlns:w16="http://schemas.microsoft.com/office/word/2018/wordml" xmlns:w16du="http://schemas.microsoft.com/office/word/2023/wordml/word16du" xmlns:w16sdtdh="http://schemas.microsoft.com/office/word/2020/wordml/sdtdatahash" xmlns:w16se="http://schemas.microsoft.com/office/word/2015/wordml/symex" xmlns:wpg="http://schemas.microsoft.com/office/word/2010/wordprocessingGroup" xmlns:wpi="http://schemas.microsoft.com/office/word/2010/wordprocessingInk" xmlns:wne="http://schemas.microsoft.com/office/word/2006/wordml" xmlns:wps="http://schemas.microsoft.com/office/word/2010/wordprocessingShape" mc:Ignorable="w14 w15 w16se w16cid w16 w16cex w16sdtdh w16du wp14">
   <w:body>
     <w:p>
       <w:pPr>
@@ -304,10 +304,35 @@
     </w:p>
     <w:p>
       <w:pPr>
+        <w:pStyle w:val="NormalWeb"/>
+        <w:rPr>
+          <w:rFonts w:ascii="Calibri" w:hAnsi="Calibri" w:cs="Calibri"/>
+          <w:color w:val="000000"/>
+        </w:rPr>
+      </w:pPr>
+      <w:r>
+        <w:rPr>
+          <w:rFonts w:ascii="Calibri" w:hAnsi="Calibri" w:cs="Calibri"/>
+          <w:color w:val="000000"/>
+        </w:rPr>
+        <w:lastRenderedPageBreak/>
+        <w:t>If you are at a point given by the a and t value clicked (as given by the parameterization I sent you), the tangent vector to the curve (the direction of travel) should be given by &lt;d sin(d a t), d cos(d a t)&gt;. The unit vector in the direction of travel would be &lt;sin(d a t), cos(d a t)&gt;. If this doesn't make sense, let me know and I can try to write out more.</w:t>
+      </w:r>
+    </w:p>
+    <w:p>
+      <w:pPr>
+        <w:rPr>
+          <w:color w:val="000000"/>
+          <w:sz w:val="24"/>
+          <w:szCs w:val="24"/>
+        </w:rPr>
+      </w:pPr>
+    </w:p>
+    <w:p>
+      <w:pPr>
         <w:pStyle w:val="Heading2"/>
       </w:pPr>
       <w:r>
-        <w:lastRenderedPageBreak/>
         <w:t>Options</w:t>
       </w:r>
     </w:p>
@@ -528,7 +553,7 @@
         <w:t xml:space="preserve"> with</w:t>
       </w:r>
       <w:r>
-        <w:t>: Start, Options, Exit button</w:t>
+        <w:t xml:space="preserve"> Start, Options, Exit button</w:t>
       </w:r>
     </w:p>
     <w:p>
@@ -801,6 +826,7 @@
         </w:numPr>
       </w:pPr>
       <w:r>
+        <w:lastRenderedPageBreak/>
         <w:t>Show the number of turns, the number of prey that escaped, and the winner</w:t>
       </w:r>
     </w:p>
@@ -859,7 +885,7 @@
 </file>
 
 <file path=word/numbering.xml><?xml version="1.0" encoding="utf-8"?>
-<w:numbering xmlns:wpc="http://schemas.microsoft.com/office/word/2010/wordprocessingCanvas" xmlns:cx="http://schemas.microsoft.com/office/drawing/2014/chartex" xmlns:cx1="http://schemas.microsoft.com/office/drawing/2015/9/8/chartex" xmlns:cx2="http://schemas.microsoft.com/office/drawing/2015/10/21/chartex" xmlns:cx3="http://schemas.microsoft.com/office/drawing/2016/5/9/chartex" xmlns:cx4="http://schemas.microsoft.com/office/drawing/2016/5/10/chartex" xmlns:cx5="http://schemas.microsoft.com/office/drawing/2016/5/11/chartex" xmlns:cx6="http://schemas.microsoft.com/office/drawing/2016/5/12/chartex" xmlns:cx7="http://schemas.microsoft.com/office/drawing/2016/5/13/chartex" xmlns:cx8="http://schemas.microsoft.com/office/drawing/2016/5/14/chartex" xmlns:mc="http://schemas.openxmlformats.org/markup-compatibility/2006" xmlns:aink="http://schemas.microsoft.com/office/drawing/2016/ink" xmlns:am3d="http://schemas.microsoft.com/office/drawing/2017/model3d" xmlns:o="urn:schemas-microsoft-com:office:office" xmlns:oel="http://schemas.microsoft.com/office/2019/extlst" xmlns:r="http://schemas.openxmlformats.org/officeDocument/2006/relationships" xmlns:m="http://schemas.openxmlformats.org/officeDocument/2006/math" xmlns:v="urn:schemas-microsoft-com:vml" xmlns:wp14="http://schemas.microsoft.com/office/word/2010/wordprocessingDrawing" xmlns:wp="http://schemas.openxmlformats.org/drawingml/2006/wordprocessingDrawing" xmlns:w10="urn:schemas-microsoft-com:office:word" xmlns:w="http://schemas.openxmlformats.org/wordprocessingml/2006/main" xmlns:w14="http://schemas.microsoft.com/office/word/2010/wordml" xmlns:w15="http://schemas.microsoft.com/office/word/2012/wordml" xmlns:w16cex="http://schemas.microsoft.com/office/word/2018/wordml/cex" xmlns:w16cid="http://schemas.microsoft.com/office/word/2016/wordml/cid" xmlns:w16="http://schemas.microsoft.com/office/word/2018/wordml" xmlns:w16sdtdh="http://schemas.microsoft.com/office/word/2020/wordml/sdtdatahash" xmlns:w16se="http://schemas.microsoft.com/office/word/2015/wordml/symex" xmlns:wpg="http://schemas.microsoft.com/office/word/2010/wordprocessingGroup" xmlns:wpi="http://schemas.microsoft.com/office/word/2010/wordprocessingInk" xmlns:wne="http://schemas.microsoft.com/office/word/2006/wordml" xmlns:wps="http://schemas.microsoft.com/office/word/2010/wordprocessingShape" mc:Ignorable="w14 w15 w16se w16cid w16 w16cex w16sdtdh wp14">
+<w:numbering xmlns:wpc="http://schemas.microsoft.com/office/word/2010/wordprocessingCanvas" xmlns:cx="http://schemas.microsoft.com/office/drawing/2014/chartex" xmlns:cx1="http://schemas.microsoft.com/office/drawing/2015/9/8/chartex" xmlns:cx2="http://schemas.microsoft.com/office/drawing/2015/10/21/chartex" xmlns:cx3="http://schemas.microsoft.com/office/drawing/2016/5/9/chartex" xmlns:cx4="http://schemas.microsoft.com/office/drawing/2016/5/10/chartex" xmlns:cx5="http://schemas.microsoft.com/office/drawing/2016/5/11/chartex" xmlns:cx6="http://schemas.microsoft.com/office/drawing/2016/5/12/chartex" xmlns:cx7="http://schemas.microsoft.com/office/drawing/2016/5/13/chartex" xmlns:cx8="http://schemas.microsoft.com/office/drawing/2016/5/14/chartex" xmlns:mc="http://schemas.openxmlformats.org/markup-compatibility/2006" xmlns:aink="http://schemas.microsoft.com/office/drawing/2016/ink" xmlns:am3d="http://schemas.microsoft.com/office/drawing/2017/model3d" xmlns:o="urn:schemas-microsoft-com:office:office" xmlns:oel="http://schemas.microsoft.com/office/2019/extlst" xmlns:r="http://schemas.openxmlformats.org/officeDocument/2006/relationships" xmlns:m="http://schemas.openxmlformats.org/officeDocument/2006/math" xmlns:v="urn:schemas-microsoft-com:vml" xmlns:wp14="http://schemas.microsoft.com/office/word/2010/wordprocessingDrawing" xmlns:wp="http://schemas.openxmlformats.org/drawingml/2006/wordprocessingDrawing" xmlns:w10="urn:schemas-microsoft-com:office:word" xmlns:w="http://schemas.openxmlformats.org/wordprocessingml/2006/main" xmlns:w14="http://schemas.microsoft.com/office/word/2010/wordml" xmlns:w15="http://schemas.microsoft.com/office/word/2012/wordml" xmlns:w16cex="http://schemas.microsoft.com/office/word/2018/wordml/cex" xmlns:w16cid="http://schemas.microsoft.com/office/word/2016/wordml/cid" xmlns:w16="http://schemas.microsoft.com/office/word/2018/wordml" xmlns:w16du="http://schemas.microsoft.com/office/word/2023/wordml/word16du" xmlns:w16sdtdh="http://schemas.microsoft.com/office/word/2020/wordml/sdtdatahash" xmlns:w16se="http://schemas.microsoft.com/office/word/2015/wordml/symex" xmlns:wpg="http://schemas.microsoft.com/office/word/2010/wordprocessingGroup" xmlns:wpi="http://schemas.microsoft.com/office/word/2010/wordprocessingInk" xmlns:wne="http://schemas.microsoft.com/office/word/2006/wordml" xmlns:wps="http://schemas.microsoft.com/office/word/2010/wordprocessingShape" mc:Ignorable="w14 w15 w16se w16cid w16 w16cex w16sdtdh w16du wp14">
   <w:abstractNum w:abstractNumId="0" w15:restartNumberingAfterBreak="0">
     <w:nsid w:val="3E6A3A63"/>
     <w:multiLevelType w:val="hybridMultilevel"/>
@@ -1738,7 +1764,7 @@
 </file>
 
 <file path=word/styles.xml><?xml version="1.0" encoding="utf-8"?>
-<w:styles xmlns:mc="http://schemas.openxmlformats.org/markup-compatibility/2006" xmlns:r="http://schemas.openxmlformats.org/officeDocument/2006/relationships" xmlns:w="http://schemas.openxmlformats.org/wordprocessingml/2006/main" xmlns:w14="http://schemas.microsoft.com/office/word/2010/wordml" xmlns:w15="http://schemas.microsoft.com/office/word/2012/wordml" xmlns:w16cex="http://schemas.microsoft.com/office/word/2018/wordml/cex" xmlns:w16cid="http://schemas.microsoft.com/office/word/2016/wordml/cid" xmlns:w16="http://schemas.microsoft.com/office/word/2018/wordml" xmlns:w16sdtdh="http://schemas.microsoft.com/office/word/2020/wordml/sdtdatahash" xmlns:w16se="http://schemas.microsoft.com/office/word/2015/wordml/symex" mc:Ignorable="w14 w15 w16se w16cid w16 w16cex w16sdtdh">
+<w:styles xmlns:mc="http://schemas.openxmlformats.org/markup-compatibility/2006" xmlns:r="http://schemas.openxmlformats.org/officeDocument/2006/relationships" xmlns:w="http://schemas.openxmlformats.org/wordprocessingml/2006/main" xmlns:w14="http://schemas.microsoft.com/office/word/2010/wordml" xmlns:w15="http://schemas.microsoft.com/office/word/2012/wordml" xmlns:w16cex="http://schemas.microsoft.com/office/word/2018/wordml/cex" xmlns:w16cid="http://schemas.microsoft.com/office/word/2016/wordml/cid" xmlns:w16="http://schemas.microsoft.com/office/word/2018/wordml" xmlns:w16du="http://schemas.microsoft.com/office/word/2023/wordml/word16du" xmlns:w16sdtdh="http://schemas.microsoft.com/office/word/2020/wordml/sdtdatahash" xmlns:w16se="http://schemas.microsoft.com/office/word/2015/wordml/symex" mc:Ignorable="w14 w15 w16se w16cid w16 w16cex w16sdtdh w16du">
   <w:docDefaults>
     <w:rPrDefault>
       <w:rPr>

</xml_diff>

<commit_message>
need to handle settings, then done
</commit_message>
<xml_diff>
--- a/Project Notes.docx
+++ b/Project Notes.docx
@@ -200,7 +200,21 @@
         <w:rPr>
           <w:color w:val="000000"/>
         </w:rPr>
-        <w:t>The parameterization of the mesh is given by (a,t) -&gt; (1/a (1-cos(d*a*t), 1/a sin(d*a*t)) with t going from 0 to 1 and a going from -1/R to 1/R. </w:t>
+        <w:t>The parameterization of the mesh is given by (</w:t>
+      </w:r>
+      <w:proofErr w:type="spellStart"/>
+      <w:r>
+        <w:rPr>
+          <w:color w:val="000000"/>
+        </w:rPr>
+        <w:t>a,t</w:t>
+      </w:r>
+      <w:proofErr w:type="spellEnd"/>
+      <w:r>
+        <w:rPr>
+          <w:color w:val="000000"/>
+        </w:rPr>
+        <w:t>) -&gt; (1/a (1-cos(d*a*t), 1/a sin(d*a*t)) with t going from 0 to 1 and a going from -1/R to 1/R. </w:t>
       </w:r>
     </w:p>
     <w:p>
@@ -283,49 +297,67 @@
           <w:sz w:val="24"/>
           <w:szCs w:val="24"/>
         </w:rPr>
-        <w:t>var('t,a')</w:t>
-      </w:r>
+        <w:t>var('</w:t>
+      </w:r>
+      <w:proofErr w:type="spellStart"/>
       <w:r>
         <w:rPr>
           <w:color w:val="000000"/>
           <w:sz w:val="24"/>
           <w:szCs w:val="24"/>
         </w:rPr>
-        <w:br/>
-      </w:r>
+        <w:t>t,a</w:t>
+      </w:r>
+      <w:proofErr w:type="spellEnd"/>
       <w:r>
         <w:rPr>
           <w:color w:val="000000"/>
           <w:sz w:val="24"/>
           <w:szCs w:val="24"/>
         </w:rPr>
-        <w:t>parametric_plot3d((1/a*(1-cos(d*a*t)),1/a*sin(d*a*t),0),(a,-1/R,1/R),(t,0,1))</w:t>
-      </w:r>
-    </w:p>
-    <w:p>
-      <w:pPr>
-        <w:pStyle w:val="NormalWeb"/>
-        <w:rPr>
-          <w:rFonts w:ascii="Calibri" w:hAnsi="Calibri" w:cs="Calibri"/>
-          <w:color w:val="000000"/>
-        </w:rPr>
-      </w:pPr>
-      <w:r>
-        <w:rPr>
-          <w:rFonts w:ascii="Calibri" w:hAnsi="Calibri" w:cs="Calibri"/>
-          <w:color w:val="000000"/>
-        </w:rPr>
-        <w:lastRenderedPageBreak/>
-        <w:t>If you are at a point given by the a and t value clicked (as given by the parameterization I sent you), the tangent vector to the curve (the direction of travel) should be given by &lt;d sin(d a t), d cos(d a t)&gt;. The unit vector in the direction of travel would be &lt;sin(d a t), cos(d a t)&gt;. If this doesn't make sense, let me know and I can try to write out more.</w:t>
-      </w:r>
-    </w:p>
-    <w:p>
-      <w:pPr>
+        <w:t>')</w:t>
+      </w:r>
+      <w:r>
         <w:rPr>
           <w:color w:val="000000"/>
           <w:sz w:val="24"/>
           <w:szCs w:val="24"/>
         </w:rPr>
+        <w:br/>
+      </w:r>
+      <w:r>
+        <w:rPr>
+          <w:color w:val="000000"/>
+          <w:sz w:val="24"/>
+          <w:szCs w:val="24"/>
+        </w:rPr>
+        <w:t>parametric_plot3d((1/a*(1-cos(d*a*t)),1/a*sin(d*a*t),0),(a,-1/R,1/R),(t,0,1))</w:t>
+      </w:r>
+    </w:p>
+    <w:p>
+      <w:pPr>
+        <w:pStyle w:val="NormalWeb"/>
+        <w:rPr>
+          <w:rFonts w:ascii="Calibri" w:hAnsi="Calibri" w:cs="Calibri"/>
+          <w:color w:val="000000"/>
+        </w:rPr>
+      </w:pPr>
+      <w:r>
+        <w:rPr>
+          <w:rFonts w:ascii="Calibri" w:hAnsi="Calibri" w:cs="Calibri"/>
+          <w:color w:val="000000"/>
+        </w:rPr>
+        <w:lastRenderedPageBreak/>
+        <w:t>If you are at a point given by the a and t value clicked (as given by the parameterization I sent you), the tangent vector to the curve (the direction of travel) should be given by &lt;d sin(d a t), d cos(d a t)&gt;. The unit vector in the direction of travel would be &lt;sin(d a t), cos(d a t)&gt;. If this doesn't make sense, let me know and I can try to write out more.</w:t>
+      </w:r>
+    </w:p>
+    <w:p>
+      <w:pPr>
+        <w:rPr>
+          <w:color w:val="000000"/>
+          <w:sz w:val="24"/>
+          <w:szCs w:val="24"/>
+        </w:rPr>
       </w:pPr>
     </w:p>
     <w:p>
@@ -859,7 +891,10 @@
         </w:numPr>
       </w:pPr>
       <w:r>
-        <w:t>All prey captured</w:t>
+        <w:t xml:space="preserve">All prey </w:t>
+      </w:r>
+      <w:r>
+        <w:t>captured.</w:t>
       </w:r>
     </w:p>
     <w:p>
@@ -871,9 +906,76 @@
         </w:numPr>
       </w:pPr>
       <w:r>
-        <w:t>Number of Turns reached</w:t>
-      </w:r>
-    </w:p>
+        <w:t xml:space="preserve">Number of Turns </w:t>
+      </w:r>
+      <w:r>
+        <w:t>reached.</w:t>
+      </w:r>
+    </w:p>
+    <w:p/>
+    <w:p>
+      <w:pPr>
+        <w:pStyle w:val="Heading1"/>
+      </w:pPr>
+      <w:r>
+        <w:t>Notes</w:t>
+      </w:r>
+    </w:p>
+    <w:p>
+      <w:pPr>
+        <w:pStyle w:val="ListParagraph"/>
+        <w:numPr>
+          <w:ilvl w:val="0"/>
+          <w:numId w:val="9"/>
+        </w:numPr>
+      </w:pPr>
+      <w:proofErr w:type="spellStart"/>
+      <w:r>
+        <w:t>LegalMoveArea</w:t>
+      </w:r>
+      <w:proofErr w:type="spellEnd"/>
+      <w:r>
+        <w:t xml:space="preserve"> on UI Layer and Predator/Prey on Default Layer, so they do not cause collisions, via setting: </w:t>
+      </w:r>
+      <w:r>
+        <w:drawing>
+          <wp:inline distT="0" distB="0" distL="0" distR="0" wp14:anchorId="7A0A6D48" wp14:editId="7D0F5B30">
+            <wp:extent cx="3191320" cy="2657846"/>
+            <wp:effectExtent l="0" t="0" r="9525" b="9525"/>
+            <wp:docPr id="29899224" name="Picture 1"/>
+            <wp:cNvGraphicFramePr>
+              <a:graphicFrameLocks xmlns:a="http://schemas.openxmlformats.org/drawingml/2006/main" noChangeAspect="1"/>
+            </wp:cNvGraphicFramePr>
+            <a:graphic xmlns:a="http://schemas.openxmlformats.org/drawingml/2006/main">
+              <a:graphicData uri="http://schemas.openxmlformats.org/drawingml/2006/picture">
+                <pic:pic xmlns:pic="http://schemas.openxmlformats.org/drawingml/2006/picture">
+                  <pic:nvPicPr>
+                    <pic:cNvPr id="29899224" name=""/>
+                    <pic:cNvPicPr/>
+                  </pic:nvPicPr>
+                  <pic:blipFill>
+                    <a:blip r:embed="rId7"/>
+                    <a:stretch>
+                      <a:fillRect/>
+                    </a:stretch>
+                  </pic:blipFill>
+                  <pic:spPr>
+                    <a:xfrm>
+                      <a:off x="0" y="0"/>
+                      <a:ext cx="3191320" cy="2657846"/>
+                    </a:xfrm>
+                    <a:prstGeom prst="rect">
+                      <a:avLst/>
+                    </a:prstGeom>
+                  </pic:spPr>
+                </pic:pic>
+              </a:graphicData>
+            </a:graphic>
+          </wp:inline>
+        </w:drawing>
+      </w:r>
+    </w:p>
+    <w:p/>
     <w:sectPr>
       <w:pgSz w:w="12240" w:h="15840"/>
       <w:pgMar w:top="1440" w:right="1440" w:bottom="1440" w:left="1440" w:header="720" w:footer="720" w:gutter="0"/>
@@ -887,6 +989,119 @@
 <file path=word/numbering.xml><?xml version="1.0" encoding="utf-8"?>
 <w:numbering xmlns:wpc="http://schemas.microsoft.com/office/word/2010/wordprocessingCanvas" xmlns:cx="http://schemas.microsoft.com/office/drawing/2014/chartex" xmlns:cx1="http://schemas.microsoft.com/office/drawing/2015/9/8/chartex" xmlns:cx2="http://schemas.microsoft.com/office/drawing/2015/10/21/chartex" xmlns:cx3="http://schemas.microsoft.com/office/drawing/2016/5/9/chartex" xmlns:cx4="http://schemas.microsoft.com/office/drawing/2016/5/10/chartex" xmlns:cx5="http://schemas.microsoft.com/office/drawing/2016/5/11/chartex" xmlns:cx6="http://schemas.microsoft.com/office/drawing/2016/5/12/chartex" xmlns:cx7="http://schemas.microsoft.com/office/drawing/2016/5/13/chartex" xmlns:cx8="http://schemas.microsoft.com/office/drawing/2016/5/14/chartex" xmlns:mc="http://schemas.openxmlformats.org/markup-compatibility/2006" xmlns:aink="http://schemas.microsoft.com/office/drawing/2016/ink" xmlns:am3d="http://schemas.microsoft.com/office/drawing/2017/model3d" xmlns:o="urn:schemas-microsoft-com:office:office" xmlns:oel="http://schemas.microsoft.com/office/2019/extlst" xmlns:r="http://schemas.openxmlformats.org/officeDocument/2006/relationships" xmlns:m="http://schemas.openxmlformats.org/officeDocument/2006/math" xmlns:v="urn:schemas-microsoft-com:vml" xmlns:wp14="http://schemas.microsoft.com/office/word/2010/wordprocessingDrawing" xmlns:wp="http://schemas.openxmlformats.org/drawingml/2006/wordprocessingDrawing" xmlns:w10="urn:schemas-microsoft-com:office:word" xmlns:w="http://schemas.openxmlformats.org/wordprocessingml/2006/main" xmlns:w14="http://schemas.microsoft.com/office/word/2010/wordml" xmlns:w15="http://schemas.microsoft.com/office/word/2012/wordml" xmlns:w16cex="http://schemas.microsoft.com/office/word/2018/wordml/cex" xmlns:w16cid="http://schemas.microsoft.com/office/word/2016/wordml/cid" xmlns:w16="http://schemas.microsoft.com/office/word/2018/wordml" xmlns:w16du="http://schemas.microsoft.com/office/word/2023/wordml/word16du" xmlns:w16sdtdh="http://schemas.microsoft.com/office/word/2020/wordml/sdtdatahash" xmlns:w16se="http://schemas.microsoft.com/office/word/2015/wordml/symex" xmlns:wpg="http://schemas.microsoft.com/office/word/2010/wordprocessingGroup" xmlns:wpi="http://schemas.microsoft.com/office/word/2010/wordprocessingInk" xmlns:wne="http://schemas.microsoft.com/office/word/2006/wordml" xmlns:wps="http://schemas.microsoft.com/office/word/2010/wordprocessingShape" mc:Ignorable="w14 w15 w16se w16cid w16 w16cex w16sdtdh w16du wp14">
   <w:abstractNum w:abstractNumId="0" w15:restartNumberingAfterBreak="0">
+    <w:nsid w:val="17390DDA"/>
+    <w:multiLevelType w:val="hybridMultilevel"/>
+    <w:tmpl w:val="1026C5A8"/>
+    <w:lvl w:ilvl="0" w:tplc="04090001">
+      <w:start w:val="1"/>
+      <w:numFmt w:val="bullet"/>
+      <w:lvlText w:val=""/>
+      <w:lvlJc w:val="left"/>
+      <w:pPr>
+        <w:ind w:left="720" w:hanging="360"/>
+      </w:pPr>
+      <w:rPr>
+        <w:rFonts w:ascii="Symbol" w:hAnsi="Symbol" w:hint="default"/>
+      </w:rPr>
+    </w:lvl>
+    <w:lvl w:ilvl="1" w:tplc="04090003" w:tentative="1">
+      <w:start w:val="1"/>
+      <w:numFmt w:val="bullet"/>
+      <w:lvlText w:val="o"/>
+      <w:lvlJc w:val="left"/>
+      <w:pPr>
+        <w:ind w:left="1440" w:hanging="360"/>
+      </w:pPr>
+      <w:rPr>
+        <w:rFonts w:ascii="Courier New" w:hAnsi="Courier New" w:cs="Courier New" w:hint="default"/>
+      </w:rPr>
+    </w:lvl>
+    <w:lvl w:ilvl="2" w:tplc="04090005" w:tentative="1">
+      <w:start w:val="1"/>
+      <w:numFmt w:val="bullet"/>
+      <w:lvlText w:val=""/>
+      <w:lvlJc w:val="left"/>
+      <w:pPr>
+        <w:ind w:left="2160" w:hanging="360"/>
+      </w:pPr>
+      <w:rPr>
+        <w:rFonts w:ascii="Wingdings" w:hAnsi="Wingdings" w:hint="default"/>
+      </w:rPr>
+    </w:lvl>
+    <w:lvl w:ilvl="3" w:tplc="04090001" w:tentative="1">
+      <w:start w:val="1"/>
+      <w:numFmt w:val="bullet"/>
+      <w:lvlText w:val=""/>
+      <w:lvlJc w:val="left"/>
+      <w:pPr>
+        <w:ind w:left="2880" w:hanging="360"/>
+      </w:pPr>
+      <w:rPr>
+        <w:rFonts w:ascii="Symbol" w:hAnsi="Symbol" w:hint="default"/>
+      </w:rPr>
+    </w:lvl>
+    <w:lvl w:ilvl="4" w:tplc="04090003" w:tentative="1">
+      <w:start w:val="1"/>
+      <w:numFmt w:val="bullet"/>
+      <w:lvlText w:val="o"/>
+      <w:lvlJc w:val="left"/>
+      <w:pPr>
+        <w:ind w:left="3600" w:hanging="360"/>
+      </w:pPr>
+      <w:rPr>
+        <w:rFonts w:ascii="Courier New" w:hAnsi="Courier New" w:cs="Courier New" w:hint="default"/>
+      </w:rPr>
+    </w:lvl>
+    <w:lvl w:ilvl="5" w:tplc="04090005" w:tentative="1">
+      <w:start w:val="1"/>
+      <w:numFmt w:val="bullet"/>
+      <w:lvlText w:val=""/>
+      <w:lvlJc w:val="left"/>
+      <w:pPr>
+        <w:ind w:left="4320" w:hanging="360"/>
+      </w:pPr>
+      <w:rPr>
+        <w:rFonts w:ascii="Wingdings" w:hAnsi="Wingdings" w:hint="default"/>
+      </w:rPr>
+    </w:lvl>
+    <w:lvl w:ilvl="6" w:tplc="04090001" w:tentative="1">
+      <w:start w:val="1"/>
+      <w:numFmt w:val="bullet"/>
+      <w:lvlText w:val=""/>
+      <w:lvlJc w:val="left"/>
+      <w:pPr>
+        <w:ind w:left="5040" w:hanging="360"/>
+      </w:pPr>
+      <w:rPr>
+        <w:rFonts w:ascii="Symbol" w:hAnsi="Symbol" w:hint="default"/>
+      </w:rPr>
+    </w:lvl>
+    <w:lvl w:ilvl="7" w:tplc="04090003" w:tentative="1">
+      <w:start w:val="1"/>
+      <w:numFmt w:val="bullet"/>
+      <w:lvlText w:val="o"/>
+      <w:lvlJc w:val="left"/>
+      <w:pPr>
+        <w:ind w:left="5760" w:hanging="360"/>
+      </w:pPr>
+      <w:rPr>
+        <w:rFonts w:ascii="Courier New" w:hAnsi="Courier New" w:cs="Courier New" w:hint="default"/>
+      </w:rPr>
+    </w:lvl>
+    <w:lvl w:ilvl="8" w:tplc="04090005" w:tentative="1">
+      <w:start w:val="1"/>
+      <w:numFmt w:val="bullet"/>
+      <w:lvlText w:val=""/>
+      <w:lvlJc w:val="left"/>
+      <w:pPr>
+        <w:ind w:left="6480" w:hanging="360"/>
+      </w:pPr>
+      <w:rPr>
+        <w:rFonts w:ascii="Wingdings" w:hAnsi="Wingdings" w:hint="default"/>
+      </w:rPr>
+    </w:lvl>
+  </w:abstractNum>
+  <w:abstractNum w:abstractNumId="1" w15:restartNumberingAfterBreak="0">
     <w:nsid w:val="3E6A3A63"/>
     <w:multiLevelType w:val="hybridMultilevel"/>
     <w:tmpl w:val="5A109320"/>
@@ -972,7 +1187,7 @@
       </w:pPr>
     </w:lvl>
   </w:abstractNum>
-  <w:abstractNum w:abstractNumId="1" w15:restartNumberingAfterBreak="0">
+  <w:abstractNum w:abstractNumId="2" w15:restartNumberingAfterBreak="0">
     <w:nsid w:val="441F1419"/>
     <w:multiLevelType w:val="hybridMultilevel"/>
     <w:tmpl w:val="7D26AF36"/>
@@ -1085,7 +1300,7 @@
       </w:rPr>
     </w:lvl>
   </w:abstractNum>
-  <w:abstractNum w:abstractNumId="2" w15:restartNumberingAfterBreak="0">
+  <w:abstractNum w:abstractNumId="3" w15:restartNumberingAfterBreak="0">
     <w:nsid w:val="49EE6446"/>
     <w:multiLevelType w:val="hybridMultilevel"/>
     <w:tmpl w:val="3CF6398A"/>
@@ -1198,7 +1413,7 @@
       </w:rPr>
     </w:lvl>
   </w:abstractNum>
-  <w:abstractNum w:abstractNumId="3" w15:restartNumberingAfterBreak="0">
+  <w:abstractNum w:abstractNumId="4" w15:restartNumberingAfterBreak="0">
     <w:nsid w:val="619E39D6"/>
     <w:multiLevelType w:val="hybridMultilevel"/>
     <w:tmpl w:val="104ED818"/>
@@ -1284,7 +1499,7 @@
       </w:pPr>
     </w:lvl>
   </w:abstractNum>
-  <w:abstractNum w:abstractNumId="4" w15:restartNumberingAfterBreak="0">
+  <w:abstractNum w:abstractNumId="5" w15:restartNumberingAfterBreak="0">
     <w:nsid w:val="6EAC0665"/>
     <w:multiLevelType w:val="hybridMultilevel"/>
     <w:tmpl w:val="14F2CD98"/>
@@ -1397,7 +1612,7 @@
       </w:rPr>
     </w:lvl>
   </w:abstractNum>
-  <w:abstractNum w:abstractNumId="5" w15:restartNumberingAfterBreak="0">
+  <w:abstractNum w:abstractNumId="6" w15:restartNumberingAfterBreak="0">
     <w:nsid w:val="70C86EC3"/>
     <w:multiLevelType w:val="hybridMultilevel"/>
     <w:tmpl w:val="E998032A"/>
@@ -1510,7 +1725,7 @@
       </w:rPr>
     </w:lvl>
   </w:abstractNum>
-  <w:abstractNum w:abstractNumId="6" w15:restartNumberingAfterBreak="0">
+  <w:abstractNum w:abstractNumId="7" w15:restartNumberingAfterBreak="0">
     <w:nsid w:val="7A2C43AB"/>
     <w:multiLevelType w:val="hybridMultilevel"/>
     <w:tmpl w:val="951CC9E0"/>
@@ -1623,7 +1838,7 @@
       </w:rPr>
     </w:lvl>
   </w:abstractNum>
-  <w:abstractNum w:abstractNumId="7" w15:restartNumberingAfterBreak="0">
+  <w:abstractNum w:abstractNumId="8" w15:restartNumberingAfterBreak="0">
     <w:nsid w:val="7C7D22B6"/>
     <w:multiLevelType w:val="hybridMultilevel"/>
     <w:tmpl w:val="CA06FF86"/>
@@ -1737,28 +1952,31 @@
     </w:lvl>
   </w:abstractNum>
   <w:num w:numId="1" w16cid:durableId="671185423">
+    <w:abstractNumId w:val="5"/>
+  </w:num>
+  <w:num w:numId="2" w16cid:durableId="474026530">
+    <w:abstractNumId w:val="2"/>
+  </w:num>
+  <w:num w:numId="3" w16cid:durableId="744569158">
     <w:abstractNumId w:val="4"/>
   </w:num>
-  <w:num w:numId="2" w16cid:durableId="474026530">
+  <w:num w:numId="4" w16cid:durableId="1727676188">
+    <w:abstractNumId w:val="3"/>
+  </w:num>
+  <w:num w:numId="5" w16cid:durableId="1057901302">
+    <w:abstractNumId w:val="8"/>
+  </w:num>
+  <w:num w:numId="6" w16cid:durableId="1315523830">
     <w:abstractNumId w:val="1"/>
   </w:num>
-  <w:num w:numId="3" w16cid:durableId="744569158">
-    <w:abstractNumId w:val="3"/>
-  </w:num>
-  <w:num w:numId="4" w16cid:durableId="1727676188">
-    <w:abstractNumId w:val="2"/>
-  </w:num>
-  <w:num w:numId="5" w16cid:durableId="1057901302">
+  <w:num w:numId="7" w16cid:durableId="1509053391">
     <w:abstractNumId w:val="7"/>
   </w:num>
-  <w:num w:numId="6" w16cid:durableId="1315523830">
-    <w:abstractNumId w:val="0"/>
-  </w:num>
-  <w:num w:numId="7" w16cid:durableId="1509053391">
+  <w:num w:numId="8" w16cid:durableId="268127703">
     <w:abstractNumId w:val="6"/>
   </w:num>
-  <w:num w:numId="8" w16cid:durableId="268127703">
-    <w:abstractNumId w:val="5"/>
+  <w:num w:numId="9" w16cid:durableId="1266111777">
+    <w:abstractNumId w:val="0"/>
   </w:num>
 </w:numbering>
 </file>

</xml_diff>